<commit_message>
fixed typos in my doc
</commit_message>
<xml_diff>
--- a/doc/anton/Java_PSta_Anton_Kraus_00804697.docx
+++ b/doc/anton/Java_PSta_Anton_Kraus_00804697.docx
@@ -168,18 +168,31 @@
                                     <w:noProof/>
                                   </w:rPr>
                                 </w:pPr>
-                                <w:bookmarkStart w:id="0" w:name="_Toc107747631"/>
+                                <w:bookmarkStart w:id="0" w:name="_Toc107768569"/>
                                 <w:r>
                                   <w:t xml:space="preserve">Abbildung </w:t>
                                 </w:r>
-                                <w:fldSimple w:instr=" SEQ Abbildung \* ARABIC ">
-                                  <w:r>
-                                    <w:rPr>
-                                      <w:noProof/>
-                                    </w:rPr>
-                                    <w:t>1</w:t>
-                                  </w:r>
-                                </w:fldSimple>
+                                <w:r>
+                                  <w:fldChar w:fldCharType="begin"/>
+                                </w:r>
+                                <w:r>
+                                  <w:instrText xml:space="preserve"> SEQ Abbildung \* ARABIC </w:instrText>
+                                </w:r>
+                                <w:r>
+                                  <w:fldChar w:fldCharType="separate"/>
+                                </w:r>
+                                <w:r>
+                                  <w:rPr>
+                                    <w:noProof/>
+                                  </w:rPr>
+                                  <w:t>1</w:t>
+                                </w:r>
+                                <w:r>
+                                  <w:rPr>
+                                    <w:noProof/>
+                                  </w:rPr>
+                                  <w:fldChar w:fldCharType="end"/>
+                                </w:r>
                                 <w:r>
                                   <w:t>: Titelbildschirm 2D-Plattformer</w:t>
                                 </w:r>
@@ -215,18 +228,31 @@
                               <w:noProof/>
                             </w:rPr>
                           </w:pPr>
-                          <w:bookmarkStart w:id="1" w:name="_Toc107747631"/>
+                          <w:bookmarkStart w:id="1" w:name="_Toc107768569"/>
                           <w:r>
                             <w:t xml:space="preserve">Abbildung </w:t>
                           </w:r>
-                          <w:fldSimple w:instr=" SEQ Abbildung \* ARABIC ">
-                            <w:r>
-                              <w:rPr>
-                                <w:noProof/>
-                              </w:rPr>
-                              <w:t>1</w:t>
-                            </w:r>
-                          </w:fldSimple>
+                          <w:r>
+                            <w:fldChar w:fldCharType="begin"/>
+                          </w:r>
+                          <w:r>
+                            <w:instrText xml:space="preserve"> SEQ Abbildung \* ARABIC </w:instrText>
+                          </w:r>
+                          <w:r>
+                            <w:fldChar w:fldCharType="separate"/>
+                          </w:r>
+                          <w:r>
+                            <w:rPr>
+                              <w:noProof/>
+                            </w:rPr>
+                            <w:t>1</w:t>
+                          </w:r>
+                          <w:r>
+                            <w:rPr>
+                              <w:noProof/>
+                            </w:rPr>
+                            <w:fldChar w:fldCharType="end"/>
+                          </w:r>
                           <w:r>
                             <w:t>: Titelbildschirm 2D-Plattformer</w:t>
                           </w:r>
@@ -628,7 +654,7 @@
               <w:r>
                 <w:fldChar w:fldCharType="separate"/>
               </w:r>
-              <w:hyperlink w:anchor="_Toc107748204" w:history="1">
+              <w:hyperlink w:anchor="_Toc107768556" w:history="1">
                 <w:r>
                   <w:rPr>
                     <w:rStyle w:val="Hyperlink"/>
@@ -655,7 +681,7 @@
                     <w:noProof/>
                     <w:webHidden/>
                   </w:rPr>
-                  <w:instrText xml:space="preserve"> PAGEREF _Toc107748204 \h </w:instrText>
+                  <w:instrText xml:space="preserve"> PAGEREF _Toc107768556 \h </w:instrText>
                 </w:r>
                 <w:r>
                   <w:rPr>
@@ -698,7 +724,7 @@
                   <w:lang w:eastAsia="de-DE"/>
                 </w:rPr>
               </w:pPr>
-              <w:hyperlink w:anchor="_Toc107748205" w:history="1">
+              <w:hyperlink w:anchor="_Toc107768557" w:history="1">
                 <w:r>
                   <w:rPr>
                     <w:rStyle w:val="Hyperlink"/>
@@ -725,7 +751,7 @@
                     <w:noProof/>
                     <w:webHidden/>
                   </w:rPr>
-                  <w:instrText xml:space="preserve"> PAGEREF _Toc107748205 \h </w:instrText>
+                  <w:instrText xml:space="preserve"> PAGEREF _Toc107768557 \h </w:instrText>
                 </w:r>
                 <w:r>
                   <w:rPr>
@@ -768,7 +794,7 @@
                   <w:lang w:eastAsia="de-DE"/>
                 </w:rPr>
               </w:pPr>
-              <w:hyperlink w:anchor="_Toc107748206" w:history="1">
+              <w:hyperlink w:anchor="_Toc107768558" w:history="1">
                 <w:r>
                   <w:rPr>
                     <w:rStyle w:val="Hyperlink"/>
@@ -795,7 +821,7 @@
                     <w:noProof/>
                     <w:webHidden/>
                   </w:rPr>
-                  <w:instrText xml:space="preserve"> PAGEREF _Toc107748206 \h </w:instrText>
+                  <w:instrText xml:space="preserve"> PAGEREF _Toc107768558 \h </w:instrText>
                 </w:r>
                 <w:r>
                   <w:rPr>
@@ -838,7 +864,7 @@
                   <w:lang w:eastAsia="de-DE"/>
                 </w:rPr>
               </w:pPr>
-              <w:hyperlink w:anchor="_Toc107748207" w:history="1">
+              <w:hyperlink w:anchor="_Toc107768559" w:history="1">
                 <w:r>
                   <w:rPr>
                     <w:rStyle w:val="Hyperlink"/>
@@ -865,7 +891,7 @@
                     <w:noProof/>
                     <w:webHidden/>
                   </w:rPr>
-                  <w:instrText xml:space="preserve"> PAGEREF _Toc107748207 \h </w:instrText>
+                  <w:instrText xml:space="preserve"> PAGEREF _Toc107768559 \h </w:instrText>
                 </w:r>
                 <w:r>
                   <w:rPr>
@@ -908,7 +934,7 @@
                   <w:lang w:eastAsia="de-DE"/>
                 </w:rPr>
               </w:pPr>
-              <w:hyperlink w:anchor="_Toc107748208" w:history="1">
+              <w:hyperlink w:anchor="_Toc107768560" w:history="1">
                 <w:r>
                   <w:rPr>
                     <w:rStyle w:val="Hyperlink"/>
@@ -935,7 +961,7 @@
                     <w:noProof/>
                     <w:webHidden/>
                   </w:rPr>
-                  <w:instrText xml:space="preserve"> PAGEREF _Toc107748208 \h </w:instrText>
+                  <w:instrText xml:space="preserve"> PAGEREF _Toc107768560 \h </w:instrText>
                 </w:r>
                 <w:r>
                   <w:rPr>
@@ -978,7 +1004,7 @@
                   <w:lang w:eastAsia="de-DE"/>
                 </w:rPr>
               </w:pPr>
-              <w:hyperlink w:anchor="_Toc107748209" w:history="1">
+              <w:hyperlink w:anchor="_Toc107768561" w:history="1">
                 <w:r>
                   <w:rPr>
                     <w:rStyle w:val="Hyperlink"/>
@@ -1005,7 +1031,7 @@
                     <w:noProof/>
                     <w:webHidden/>
                   </w:rPr>
-                  <w:instrText xml:space="preserve"> PAGEREF _Toc107748209 \h </w:instrText>
+                  <w:instrText xml:space="preserve"> PAGEREF _Toc107768561 \h </w:instrText>
                 </w:r>
                 <w:r>
                   <w:rPr>
@@ -1048,7 +1074,7 @@
                   <w:lang w:eastAsia="de-DE"/>
                 </w:rPr>
               </w:pPr>
-              <w:hyperlink w:anchor="_Toc107748210" w:history="1">
+              <w:hyperlink w:anchor="_Toc107768562" w:history="1">
                 <w:r>
                   <w:rPr>
                     <w:rStyle w:val="Hyperlink"/>
@@ -1075,7 +1101,7 @@
                     <w:noProof/>
                     <w:webHidden/>
                   </w:rPr>
-                  <w:instrText xml:space="preserve"> PAGEREF _Toc107748210 \h </w:instrText>
+                  <w:instrText xml:space="preserve"> PAGEREF _Toc107768562 \h </w:instrText>
                 </w:r>
                 <w:r>
                   <w:rPr>
@@ -1118,7 +1144,7 @@
                   <w:lang w:eastAsia="de-DE"/>
                 </w:rPr>
               </w:pPr>
-              <w:hyperlink w:anchor="_Toc107748211" w:history="1">
+              <w:hyperlink w:anchor="_Toc107768563" w:history="1">
                 <w:r>
                   <w:rPr>
                     <w:rStyle w:val="Hyperlink"/>
@@ -1145,7 +1171,7 @@
                     <w:noProof/>
                     <w:webHidden/>
                   </w:rPr>
-                  <w:instrText xml:space="preserve"> PAGEREF _Toc107748211 \h </w:instrText>
+                  <w:instrText xml:space="preserve"> PAGEREF _Toc107768563 \h </w:instrText>
                 </w:r>
                 <w:r>
                   <w:rPr>
@@ -1188,7 +1214,7 @@
                   <w:lang w:eastAsia="de-DE"/>
                 </w:rPr>
               </w:pPr>
-              <w:hyperlink w:anchor="_Toc107748212" w:history="1">
+              <w:hyperlink w:anchor="_Toc107768564" w:history="1">
                 <w:r>
                   <w:rPr>
                     <w:rStyle w:val="Hyperlink"/>
@@ -1215,7 +1241,7 @@
                     <w:noProof/>
                     <w:webHidden/>
                   </w:rPr>
-                  <w:instrText xml:space="preserve"> PAGEREF _Toc107748212 \h </w:instrText>
+                  <w:instrText xml:space="preserve"> PAGEREF _Toc107768564 \h </w:instrText>
                 </w:r>
                 <w:r>
                   <w:rPr>
@@ -1258,7 +1284,7 @@
                   <w:lang w:eastAsia="de-DE"/>
                 </w:rPr>
               </w:pPr>
-              <w:hyperlink w:anchor="_Toc107748213" w:history="1">
+              <w:hyperlink w:anchor="_Toc107768565" w:history="1">
                 <w:r>
                   <w:rPr>
                     <w:rStyle w:val="Hyperlink"/>
@@ -1285,7 +1311,7 @@
                     <w:noProof/>
                     <w:webHidden/>
                   </w:rPr>
-                  <w:instrText xml:space="preserve"> PAGEREF _Toc107748213 \h </w:instrText>
+                  <w:instrText xml:space="preserve"> PAGEREF _Toc107768565 \h </w:instrText>
                 </w:r>
                 <w:r>
                   <w:rPr>
@@ -1328,7 +1354,7 @@
                   <w:lang w:eastAsia="de-DE"/>
                 </w:rPr>
               </w:pPr>
-              <w:hyperlink w:anchor="_Toc107748214" w:history="1">
+              <w:hyperlink w:anchor="_Toc107768566" w:history="1">
                 <w:r>
                   <w:rPr>
                     <w:rStyle w:val="Hyperlink"/>
@@ -1355,7 +1381,7 @@
                     <w:noProof/>
                     <w:webHidden/>
                   </w:rPr>
-                  <w:instrText xml:space="preserve"> PAGEREF _Toc107748214 \h </w:instrText>
+                  <w:instrText xml:space="preserve"> PAGEREF _Toc107768566 \h </w:instrText>
                 </w:r>
                 <w:r>
                   <w:rPr>
@@ -1398,7 +1424,7 @@
                   <w:lang w:eastAsia="de-DE"/>
                 </w:rPr>
               </w:pPr>
-              <w:hyperlink w:anchor="_Toc107748215" w:history="1">
+              <w:hyperlink w:anchor="_Toc107768567" w:history="1">
                 <w:r>
                   <w:rPr>
                     <w:rStyle w:val="Hyperlink"/>
@@ -1425,7 +1451,7 @@
                     <w:noProof/>
                     <w:webHidden/>
                   </w:rPr>
-                  <w:instrText xml:space="preserve"> PAGEREF _Toc107748215 \h </w:instrText>
+                  <w:instrText xml:space="preserve"> PAGEREF _Toc107768567 \h </w:instrText>
                 </w:r>
                 <w:r>
                   <w:rPr>
@@ -1468,7 +1494,7 @@
                   <w:lang w:eastAsia="de-DE"/>
                 </w:rPr>
               </w:pPr>
-              <w:hyperlink w:anchor="_Toc107748216" w:history="1">
+              <w:hyperlink w:anchor="_Toc107768568" w:history="1">
                 <w:r>
                   <w:rPr>
                     <w:rStyle w:val="Hyperlink"/>
@@ -1495,7 +1521,7 @@
                     <w:noProof/>
                     <w:webHidden/>
                   </w:rPr>
-                  <w:instrText xml:space="preserve"> PAGEREF _Toc107748216 \h </w:instrText>
+                  <w:instrText xml:space="preserve"> PAGEREF _Toc107768568 \h </w:instrText>
                 </w:r>
                 <w:r>
                   <w:rPr>
@@ -1550,7 +1576,7 @@
           <w:pPr>
             <w:pStyle w:val="berschrift1"/>
           </w:pPr>
-          <w:bookmarkStart w:id="2" w:name="_Toc107748204"/>
+          <w:bookmarkStart w:id="2" w:name="_Toc107768556"/>
           <w:r>
             <w:t>Abbildungsverzeichnis</w:t>
           </w:r>
@@ -1589,7 +1615,7 @@
             </w:rPr>
             <w:fldChar w:fldCharType="separate"/>
           </w:r>
-          <w:hyperlink r:id="rId8" w:anchor="_Toc107747631" w:history="1">
+          <w:hyperlink r:id="rId8" w:anchor="_Toc107768569" w:history="1">
             <w:r>
               <w:rPr>
                 <w:rStyle w:val="Hyperlink"/>
@@ -1616,7 +1642,7 @@
                 <w:noProof/>
                 <w:webHidden/>
               </w:rPr>
-              <w:instrText xml:space="preserve"> PAGEREF _Toc107747631 \h </w:instrText>
+              <w:instrText xml:space="preserve"> PAGEREF _Toc107768569 \h </w:instrText>
             </w:r>
             <w:r>
               <w:rPr>
@@ -1659,7 +1685,7 @@
               <w:lang w:eastAsia="de-DE"/>
             </w:rPr>
           </w:pPr>
-          <w:hyperlink r:id="rId9" w:anchor="_Toc107747632" w:history="1">
+          <w:hyperlink r:id="rId9" w:anchor="_Toc107768570" w:history="1">
             <w:r>
               <w:rPr>
                 <w:rStyle w:val="Hyperlink"/>
@@ -1686,7 +1712,7 @@
                 <w:noProof/>
                 <w:webHidden/>
               </w:rPr>
-              <w:instrText xml:space="preserve"> PAGEREF _Toc107747632 \h </w:instrText>
+              <w:instrText xml:space="preserve"> PAGEREF _Toc107768570 \h </w:instrText>
             </w:r>
             <w:r>
               <w:rPr>
@@ -1729,7 +1755,7 @@
               <w:lang w:eastAsia="de-DE"/>
             </w:rPr>
           </w:pPr>
-          <w:hyperlink w:anchor="_Toc107747633" w:history="1">
+          <w:hyperlink w:anchor="_Toc107768571" w:history="1">
             <w:r>
               <w:rPr>
                 <w:rStyle w:val="Hyperlink"/>
@@ -1756,7 +1782,7 @@
                 <w:noProof/>
                 <w:webHidden/>
               </w:rPr>
-              <w:instrText xml:space="preserve"> PAGEREF _Toc107747633 \h </w:instrText>
+              <w:instrText xml:space="preserve"> PAGEREF _Toc107768571 \h </w:instrText>
             </w:r>
             <w:r>
               <w:rPr>
@@ -1799,7 +1825,7 @@
               <w:lang w:eastAsia="de-DE"/>
             </w:rPr>
           </w:pPr>
-          <w:hyperlink r:id="rId10" w:anchor="_Toc107747634" w:history="1">
+          <w:hyperlink r:id="rId10" w:anchor="_Toc107768572" w:history="1">
             <w:r>
               <w:rPr>
                 <w:rStyle w:val="Hyperlink"/>
@@ -1826,7 +1852,7 @@
                 <w:noProof/>
                 <w:webHidden/>
               </w:rPr>
-              <w:instrText xml:space="preserve"> PAGEREF _Toc107747634 \h </w:instrText>
+              <w:instrText xml:space="preserve"> PAGEREF _Toc107768572 \h </w:instrText>
             </w:r>
             <w:r>
               <w:rPr>
@@ -1877,7 +1903,7 @@
           <w:pPr>
             <w:pStyle w:val="berschrift1"/>
           </w:pPr>
-          <w:bookmarkStart w:id="3" w:name="_Toc107748205"/>
+          <w:bookmarkStart w:id="3" w:name="_Toc107768557"/>
           <w:r>
             <w:t>Abkürzungsverzeichnis</w:t>
           </w:r>
@@ -1968,7 +1994,7 @@
           <w:pPr>
             <w:pStyle w:val="berschrift1"/>
           </w:pPr>
-          <w:bookmarkStart w:id="4" w:name="_Toc107748206"/>
+          <w:bookmarkStart w:id="4" w:name="_Toc107768558"/>
           <w:r>
             <w:t>Glossar</w:t>
           </w:r>
@@ -2051,7 +2077,7 @@
           <w:pPr>
             <w:pStyle w:val="berschrift1"/>
           </w:pPr>
-          <w:bookmarkStart w:id="5" w:name="_Toc107748207"/>
+          <w:bookmarkStart w:id="5" w:name="_Toc107768559"/>
           <w:r>
             <w:lastRenderedPageBreak/>
             <w:t>A</w:t>
@@ -2297,15 +2323,7 @@
             <w:t>Datenbank</w:t>
           </w:r>
           <w:r>
-            <w:t xml:space="preserve"> wurde sowohl </w:t>
-          </w:r>
-          <w:proofErr w:type="gramStart"/>
-          <w:r>
-            <w:t>Online,</w:t>
-          </w:r>
-          <w:proofErr w:type="gramEnd"/>
-          <w:r>
-            <w:t xml:space="preserve"> als auch Offline implementiert</w:t>
+            <w:t xml:space="preserve"> wurde sowohl Online, als auch Offline implementiert</w:t>
           </w:r>
           <w:r>
             <w:t xml:space="preserve">. </w:t>
@@ -2320,7 +2338,7 @@
           <w:pPr>
             <w:pStyle w:val="berschrift1"/>
           </w:pPr>
-          <w:bookmarkStart w:id="6" w:name="_Toc107748208"/>
+          <w:bookmarkStart w:id="6" w:name="_Toc107768560"/>
           <w:r>
             <w:t>Programmübersicht</w:t>
           </w:r>
@@ -2377,7 +2395,6 @@
           <w:r>
             <w:t xml:space="preserve"> Elemente </w:t>
           </w:r>
-          <w:proofErr w:type="gramStart"/>
           <w:r>
             <w:t>durch</w:t>
           </w:r>
@@ -2390,7 +2407,6 @@
           <w:r>
             <w:t>es</w:t>
           </w:r>
-          <w:proofErr w:type="gramEnd"/>
           <w:r>
             <w:t>, sowie ein Soundtrack aus eigener Produktion implem</w:t>
           </w:r>
@@ -2665,7 +2681,7 @@
           <w:pPr>
             <w:pStyle w:val="berschrift1"/>
           </w:pPr>
-          <w:bookmarkStart w:id="7" w:name="_Toc107748209"/>
+          <w:bookmarkStart w:id="7" w:name="_Toc107768561"/>
           <w:r>
             <w:lastRenderedPageBreak/>
             <w:t>UML Diagramm</w:t>
@@ -2998,34 +3014,18 @@
                                     <w:szCs w:val="32"/>
                                   </w:rPr>
                                 </w:pPr>
-                                <w:bookmarkStart w:id="8" w:name="_Toc107747632"/>
+                                <w:bookmarkStart w:id="8" w:name="_Toc107768570"/>
                                 <w:r>
                                   <w:t xml:space="preserve">Abbildung </w:t>
                                 </w:r>
-                                <w:r>
-                                  <w:fldChar w:fldCharType="begin"/>
-                                </w:r>
-                                <w:r>
-                                  <w:instrText xml:space="preserve"> SEQ Abbildung \* ARABIC</w:instrText>
-                                </w:r>
-                                <w:r>
-                                  <w:instrText xml:space="preserve"> </w:instrText>
-                                </w:r>
-                                <w:r>
-                                  <w:fldChar w:fldCharType="separate"/>
-                                </w:r>
-                                <w:r>
-                                  <w:rPr>
-                                    <w:noProof/>
-                                  </w:rPr>
-                                  <w:t>2</w:t>
-                                </w:r>
-                                <w:r>
-                                  <w:rPr>
-                                    <w:noProof/>
-                                  </w:rPr>
-                                  <w:fldChar w:fldCharType="end"/>
-                                </w:r>
+                                <w:fldSimple w:instr=" SEQ Abbildung \* ARABIC ">
+                                  <w:r>
+                                    <w:rPr>
+                                      <w:noProof/>
+                                    </w:rPr>
+                                    <w:t>2</w:t>
+                                  </w:r>
+                                </w:fldSimple>
                                 <w:r>
                                   <w:t>: UML-Diagramm</w:t>
                                 </w:r>
@@ -3059,34 +3059,18 @@
                               <w:szCs w:val="32"/>
                             </w:rPr>
                           </w:pPr>
-                          <w:bookmarkStart w:id="9" w:name="_Toc107747632"/>
+                          <w:bookmarkStart w:id="9" w:name="_Toc107768570"/>
                           <w:r>
                             <w:t xml:space="preserve">Abbildung </w:t>
                           </w:r>
-                          <w:r>
-                            <w:fldChar w:fldCharType="begin"/>
-                          </w:r>
-                          <w:r>
-                            <w:instrText xml:space="preserve"> SEQ Abbildung \* ARABIC</w:instrText>
-                          </w:r>
-                          <w:r>
-                            <w:instrText xml:space="preserve"> </w:instrText>
-                          </w:r>
-                          <w:r>
-                            <w:fldChar w:fldCharType="separate"/>
-                          </w:r>
-                          <w:r>
-                            <w:rPr>
-                              <w:noProof/>
-                            </w:rPr>
-                            <w:t>2</w:t>
-                          </w:r>
-                          <w:r>
-                            <w:rPr>
-                              <w:noProof/>
-                            </w:rPr>
-                            <w:fldChar w:fldCharType="end"/>
-                          </w:r>
+                          <w:fldSimple w:instr=" SEQ Abbildung \* ARABIC ">
+                            <w:r>
+                              <w:rPr>
+                                <w:noProof/>
+                              </w:rPr>
+                              <w:t>2</w:t>
+                            </w:r>
+                          </w:fldSimple>
                           <w:r>
                             <w:t>: UML-Diagramm</w:t>
                           </w:r>
@@ -3148,7 +3132,7 @@
           <w:pPr>
             <w:pStyle w:val="berschrift1"/>
           </w:pPr>
-          <w:bookmarkStart w:id="10" w:name="_Toc107748210"/>
+          <w:bookmarkStart w:id="10" w:name="_Toc107768562"/>
           <w:r>
             <w:lastRenderedPageBreak/>
             <w:t>Klassen und Packages</w:t>
@@ -3310,74 +3294,89 @@
             <w:t>eines Fensters</w:t>
           </w:r>
           <w:r>
-            <w:t xml:space="preserve"> in dem Framework wurde die Superklasse „Applikationen“ benötigt. Die nächste implementierte Superklasse war „</w:t>
+            <w:t xml:space="preserve"> in dem Framework wurde die Superklasse „Applikationen“ benötigt. Die nächste implementierte Superklasse war „Object“ welche das Interface von „</w:t>
           </w:r>
           <w:proofErr w:type="spellStart"/>
           <w:r>
-            <w:t>Object</w:t>
+            <w:t>G</w:t>
+          </w:r>
+          <w:r>
+            <w:t>ameObject</w:t>
           </w:r>
           <w:proofErr w:type="spellEnd"/>
           <w:r>
-            <w:t>“ welche das Interface von „</w:t>
+            <w:t xml:space="preserve">“ verwendet. Dadurch konnten nicht nur </w:t>
+          </w:r>
+          <w:r>
+            <w:t>Fehler</w:t>
+          </w:r>
+          <w:r>
+            <w:t xml:space="preserve"> vermieden werden, </w:t>
+          </w:r>
+          <w:r>
+            <w:t>sondern</w:t>
+          </w:r>
+          <w:r>
+            <w:t xml:space="preserve"> auch </w:t>
+          </w:r>
+          <w:r>
+            <w:t>eine</w:t>
+          </w:r>
+          <w:r>
+            <w:t xml:space="preserve"> gleiche Grundfunktionalität des Spielers gewährleistet werden. </w:t>
+          </w:r>
+          <w:r>
+            <w:t xml:space="preserve">Die </w:t>
+          </w:r>
+          <w:r>
+            <w:t xml:space="preserve">Grundidee dahinter ist, </w:t>
+          </w:r>
+          <w:r>
+            <w:t>dass</w:t>
+          </w:r>
+          <w:r>
+            <w:t xml:space="preserve"> der User optional alle Objekte in einem Array speichern kann. Implementiert wurde dies nicht</w:t>
+          </w:r>
+          <w:r>
+            <w:t>,</w:t>
+          </w:r>
+          <w:r>
+            <w:t xml:space="preserve"> da sonst für jedes Objekt geprüft werden hätte müssen, ob das </w:t>
+          </w:r>
+          <w:r>
+            <w:t xml:space="preserve">jeweilige </w:t>
+          </w:r>
+          <w:r>
+            <w:t xml:space="preserve">Objekt auch ein Objekt ist. </w:t>
+          </w:r>
+          <w:r>
+            <w:t>Da</w:t>
+          </w:r>
+          <w:r>
+            <w:t xml:space="preserve"> die State-</w:t>
           </w:r>
           <w:proofErr w:type="spellStart"/>
           <w:r>
-            <w:t>G</w:t>
-          </w:r>
-          <w:r>
-            <w:t>ameObject</w:t>
+            <w:t>Machine</w:t>
           </w:r>
           <w:proofErr w:type="spellEnd"/>
           <w:r>
-            <w:t xml:space="preserve">“ verwendet. Dadurch konnten nicht nur </w:t>
-          </w:r>
-          <w:r>
-            <w:t>Fehler</w:t>
-          </w:r>
-          <w:r>
-            <w:t xml:space="preserve"> vermieden werden, </w:t>
-          </w:r>
-          <w:r>
-            <w:t>sondern</w:t>
-          </w:r>
-          <w:r>
-            <w:t xml:space="preserve"> auch </w:t>
-          </w:r>
-          <w:r>
-            <w:t>eine</w:t>
-          </w:r>
-          <w:r>
-            <w:t xml:space="preserve"> gleiche Grundfunktionalität des Spielers gewährleistet werden. </w:t>
-          </w:r>
-          <w:r>
-            <w:t xml:space="preserve">Die </w:t>
-          </w:r>
-          <w:r>
-            <w:t xml:space="preserve">Grundidee dahinter ist, </w:t>
-          </w:r>
-          <w:r>
-            <w:t>dass</w:t>
-          </w:r>
-          <w:r>
-            <w:t xml:space="preserve"> der User optional alle Objekte in einem Array speichern kann. Implementiert wurde dies nicht</w:t>
-          </w:r>
-          <w:r>
-            <w:t>,</w:t>
-          </w:r>
-          <w:r>
-            <w:t xml:space="preserve"> da sonst für jedes Objekt geprüft werden hätte müssen, ob das </w:t>
-          </w:r>
-          <w:r>
-            <w:t xml:space="preserve">jeweilige </w:t>
-          </w:r>
-          <w:r>
-            <w:t xml:space="preserve">Objekt auch ein Objekt ist. </w:t>
-          </w:r>
-          <w:r>
-            <w:t>Da</w:t>
-          </w:r>
-          <w:r>
-            <w:t xml:space="preserve"> die State-</w:t>
+            <w:t xml:space="preserve"> mein </w:t>
+          </w:r>
+          <w:r>
+            <w:t>Aufgabenbereich</w:t>
+          </w:r>
+          <w:r>
+            <w:t xml:space="preserve"> war verweise ich bereits hier auf den Abschnitt der eigenen </w:t>
+          </w:r>
+          <w:r>
+            <w:t>Leistungen</w:t>
+          </w:r>
+          <w:r>
+            <w:t>. Grundsätzlich besteht die State</w:t>
+          </w:r>
+          <w:r>
+            <w:t>-</w:t>
           </w:r>
           <w:proofErr w:type="spellStart"/>
           <w:r>
@@ -3385,209 +3384,179 @@
           </w:r>
           <w:proofErr w:type="spellEnd"/>
           <w:r>
-            <w:t xml:space="preserve"> mein </w:t>
-          </w:r>
-          <w:r>
-            <w:t>Aufgabenbereich</w:t>
-          </w:r>
-          <w:r>
-            <w:t xml:space="preserve"> war verweise ich bereits hier auf den Abschnitt der eigenen </w:t>
-          </w:r>
-          <w:r>
-            <w:t>Leistungen</w:t>
-          </w:r>
-          <w:r>
-            <w:t>. Grundsätzlich besteht die State</w:t>
+            <w:t xml:space="preserve"> aus einzelnen JavaFX</w:t>
+          </w:r>
+          <w:r>
+            <w:t>-Panes</w:t>
+          </w:r>
+          <w:r>
+            <w:t xml:space="preserve">, welche durch Aktionen im Spiel oder durch Tastatureingabe wechseln. Damit beim Laden einzelner Elemente eines neuen Zustandes wiederum alte nicht überschrieben werden, werden die jeweiligen Programmteile </w:t>
+          </w:r>
+          <w:r>
+            <w:t>aus dem „</w:t>
+          </w:r>
+          <w:proofErr w:type="spellStart"/>
+          <w:r>
+            <w:t>GameRoot</w:t>
+          </w:r>
+          <w:proofErr w:type="spellEnd"/>
+          <w:r>
+            <w:t xml:space="preserve">“ </w:t>
+          </w:r>
+          <w:r>
+            <w:t>geladen, bzw. entladen.</w:t>
+          </w:r>
+          <w:r>
+            <w:t xml:space="preserve"> Sprich es werden bei einem Szenenwechsel nicht mehr benötigte Panes aus dem </w:t>
+          </w:r>
+          <w:r>
+            <w:t>„</w:t>
+          </w:r>
+          <w:proofErr w:type="spellStart"/>
+          <w:r>
+            <w:t>GameRoot</w:t>
+          </w:r>
+          <w:proofErr w:type="spellEnd"/>
+          <w:r>
+            <w:t>“</w:t>
+          </w:r>
+          <w:r>
+            <w:t xml:space="preserve"> entladen und neue Panes geladen. Dadurch wird ermöglicht, dass Elemente zu dem vom </w:t>
+          </w:r>
+          <w:r>
+            <w:t>„</w:t>
+          </w:r>
+          <w:proofErr w:type="spellStart"/>
+          <w:r>
+            <w:t>GameRoot</w:t>
+          </w:r>
+          <w:proofErr w:type="spellEnd"/>
+          <w:r>
+            <w:t>“</w:t>
+          </w:r>
+          <w:r>
+            <w:t xml:space="preserve"> graphisch dargestellten Fenster </w:t>
+          </w:r>
+          <w:proofErr w:type="spellStart"/>
+          <w:r>
+            <w:t>co-exestieren</w:t>
+          </w:r>
+          <w:proofErr w:type="spellEnd"/>
+          <w:r>
+            <w:t xml:space="preserve"> können. </w:t>
+          </w:r>
+        </w:p>
+        <w:p>
+          <w:pPr>
+            <w:jc w:val="both"/>
+          </w:pPr>
+          <w:r>
+            <w:t>Die States sind nicht nur and die Graphischen Elemente gebunden, sondern auch an den Musi</w:t>
+          </w:r>
+          <w:r>
+            <w:t>c-</w:t>
+          </w:r>
+          <w:r>
+            <w:t>Player</w:t>
+          </w:r>
+          <w:r>
+            <w:t>, welche je nach State einen entsprechenden Clip spielt. Ebenfalls der Parallel S</w:t>
+          </w:r>
+          <w:r>
+            <w:t>FX</w:t>
           </w:r>
           <w:r>
             <w:t>-</w:t>
           </w:r>
+          <w:r>
+            <w:t>Player</w:t>
+          </w:r>
+          <w:r>
+            <w:t xml:space="preserve"> </w:t>
+          </w:r>
+          <w:r>
+            <w:t>spielt</w:t>
+          </w:r>
+          <w:r>
+            <w:t xml:space="preserve"> </w:t>
+          </w:r>
+          <w:r>
+            <w:t>Sound Effekte</w:t>
+          </w:r>
+          <w:r>
+            <w:t xml:space="preserve"> in einem </w:t>
+          </w:r>
+          <w:r>
+            <w:t>Effizienten</w:t>
+          </w:r>
+          <w:r>
+            <w:t xml:space="preserve"> weg ab, in welchem die einzelnen </w:t>
+          </w:r>
+          <w:r>
+            <w:t>Dateien</w:t>
+          </w:r>
+          <w:r>
+            <w:t xml:space="preserve"> nicht neu geladen werden müsse</w:t>
+          </w:r>
+          <w:r>
+            <w:t>n</w:t>
+          </w:r>
+          <w:r>
+            <w:t xml:space="preserve">. Der Soundtrack wurde dabei mit den Programmen „Live“ von </w:t>
+          </w:r>
           <w:proofErr w:type="spellStart"/>
           <w:r>
-            <w:t>Machine</w:t>
+            <w:t>Ableton</w:t>
           </w:r>
           <w:proofErr w:type="spellEnd"/>
           <w:r>
-            <w:t xml:space="preserve"> aus einzelnen JavaFX</w:t>
-          </w:r>
-          <w:r>
-            <w:t>-Panes</w:t>
-          </w:r>
-          <w:r>
-            <w:t xml:space="preserve">, welche durch Aktionen im Spiel oder durch Tastatureingabe wechseln. Damit beim Laden einzelner Elemente eines neuen Zustandes wiederum alte nicht überschrieben werden, werden die jeweiligen Programmteile </w:t>
-          </w:r>
-          <w:r>
-            <w:t>aus dem „</w:t>
+            <w:t xml:space="preserve"> sowie „Audition“ von Adobe erstellt. Dazu aber </w:t>
+          </w:r>
+          <w:r>
+            <w:t>im Kapitel</w:t>
+          </w:r>
+          <w:r>
+            <w:t xml:space="preserve"> eigene Leistungen mehr. </w:t>
+          </w:r>
+        </w:p>
+        <w:p>
+          <w:pPr>
+            <w:jc w:val="both"/>
+          </w:pPr>
+          <w:r>
+            <w:t xml:space="preserve">Zudem </w:t>
+          </w:r>
+          <w:r>
+            <w:t>wurde</w:t>
+          </w:r>
+          <w:r>
+            <w:t xml:space="preserve"> eine </w:t>
+          </w:r>
+          <w:r>
+            <w:t xml:space="preserve">interaktive </w:t>
+          </w:r>
+          <w:r>
+            <w:t xml:space="preserve">Javadoc </w:t>
+          </w:r>
+          <w:r>
+            <w:t>als</w:t>
+          </w:r>
+          <w:r>
+            <w:t xml:space="preserve"> HTML Dokumentation erstellt. Diese „index.html“ kann durch </w:t>
+          </w:r>
+          <w:r>
+            <w:t>das Öffnen</w:t>
+          </w:r>
+          <w:r>
+            <w:t xml:space="preserve"> mit einem Browser aufgerufen werden. </w:t>
+          </w:r>
+          <w:r>
+            <w:t>Zu finden ist diese</w:t>
+          </w:r>
+          <w:r>
+            <w:t xml:space="preserve"> unter dem Speicherpfad „./</w:t>
           </w:r>
           <w:proofErr w:type="spellStart"/>
-          <w:r>
-            <w:t>GameRoot</w:t>
-          </w:r>
-          <w:proofErr w:type="spellEnd"/>
-          <w:r>
-            <w:t xml:space="preserve">“ </w:t>
-          </w:r>
-          <w:r>
-            <w:t>geladen, bzw. entladen.</w:t>
-          </w:r>
-          <w:r>
-            <w:t xml:space="preserve"> Sprich es werden bei einem Szenenwechsel nicht mehr benötigte Panes aus dem </w:t>
-          </w:r>
-          <w:r>
-            <w:t>„</w:t>
-          </w:r>
-          <w:proofErr w:type="spellStart"/>
-          <w:r>
-            <w:t>GameRoot</w:t>
-          </w:r>
-          <w:proofErr w:type="spellEnd"/>
-          <w:r>
-            <w:t>“</w:t>
-          </w:r>
-          <w:r>
-            <w:t xml:space="preserve"> entladen und neue Panes geladen. Dadurch wird ermöglicht, dass Elemente zu dem vom </w:t>
-          </w:r>
-          <w:r>
-            <w:t>„</w:t>
-          </w:r>
-          <w:proofErr w:type="spellStart"/>
-          <w:r>
-            <w:t>GameRoot</w:t>
-          </w:r>
-          <w:proofErr w:type="spellEnd"/>
-          <w:r>
-            <w:t>“</w:t>
-          </w:r>
-          <w:r>
-            <w:t xml:space="preserve"> graphisch dargestellten Fenster </w:t>
-          </w:r>
-          <w:proofErr w:type="spellStart"/>
-          <w:r>
-            <w:t>co-exestieren</w:t>
-          </w:r>
-          <w:proofErr w:type="spellEnd"/>
-          <w:r>
-            <w:t xml:space="preserve"> können. </w:t>
-          </w:r>
-        </w:p>
-        <w:p>
-          <w:pPr>
-            <w:jc w:val="both"/>
-          </w:pPr>
-          <w:r>
-            <w:t>Die States sind nicht nur and die Graphischen Elemente gebunden, sondern auch an den Musi</w:t>
-          </w:r>
-          <w:r>
-            <w:t>c-</w:t>
-          </w:r>
-          <w:r>
-            <w:t>Player</w:t>
-          </w:r>
-          <w:r>
-            <w:t xml:space="preserve">, welche je nach State einen entsprechenden Clip spielt. Ebenfalls der Parallel </w:t>
-          </w:r>
-          <w:proofErr w:type="spellStart"/>
-          <w:r>
-            <w:t>Sfx</w:t>
-          </w:r>
-          <w:proofErr w:type="spellEnd"/>
-          <w:r>
-            <w:t>-</w:t>
-          </w:r>
-          <w:r>
-            <w:t>Player</w:t>
-          </w:r>
-          <w:r>
-            <w:t xml:space="preserve"> </w:t>
-          </w:r>
-          <w:r>
-            <w:t>spielt</w:t>
-          </w:r>
-          <w:r>
-            <w:t xml:space="preserve"> </w:t>
-          </w:r>
-          <w:r>
-            <w:t>Sound Effekte</w:t>
-          </w:r>
-          <w:r>
-            <w:t xml:space="preserve"> in einem </w:t>
-          </w:r>
-          <w:r>
-            <w:t>Effizienten</w:t>
-          </w:r>
-          <w:r>
-            <w:t xml:space="preserve"> weg ab, in welchem die einzelnen </w:t>
-          </w:r>
-          <w:r>
-            <w:t>Dateien</w:t>
-          </w:r>
-          <w:r>
-            <w:t xml:space="preserve"> nicht neu geladen werden müsse</w:t>
-          </w:r>
-          <w:r>
-            <w:t>n</w:t>
-          </w:r>
-          <w:r>
-            <w:t xml:space="preserve">. Der Soundtrack wurde dabei mit den Programmen „Live“ von </w:t>
-          </w:r>
-          <w:proofErr w:type="spellStart"/>
-          <w:r>
-            <w:t>Ableton</w:t>
-          </w:r>
-          <w:proofErr w:type="spellEnd"/>
-          <w:r>
-            <w:t xml:space="preserve"> sowie „Audition“ von Adobe erstellt. Dazu aber </w:t>
-          </w:r>
-          <w:r>
-            <w:t>im Kapitel</w:t>
-          </w:r>
-          <w:r>
-            <w:t xml:space="preserve"> eigene Leistungen mehr. </w:t>
-          </w:r>
-        </w:p>
-        <w:p>
-          <w:pPr>
-            <w:jc w:val="both"/>
-          </w:pPr>
-          <w:r>
-            <w:t xml:space="preserve">Zudem </w:t>
-          </w:r>
-          <w:r>
-            <w:t>wurde</w:t>
-          </w:r>
-          <w:r>
-            <w:t xml:space="preserve"> eine </w:t>
-          </w:r>
-          <w:r>
-            <w:t xml:space="preserve">interaktive </w:t>
-          </w:r>
-          <w:r>
-            <w:t xml:space="preserve">Javadoc </w:t>
-          </w:r>
-          <w:r>
-            <w:t>als</w:t>
-          </w:r>
-          <w:r>
-            <w:t xml:space="preserve"> HTML Dokumentation erstellt. Diese „index.html“ kann durch </w:t>
-          </w:r>
-          <w:r>
-            <w:t>das Öffnen</w:t>
-          </w:r>
-          <w:r>
-            <w:t xml:space="preserve"> mit einem Browser aufgerufen werden. </w:t>
-          </w:r>
-          <w:r>
-            <w:t>Zu finden ist diese</w:t>
-          </w:r>
-          <w:r>
-            <w:t xml:space="preserve"> unter dem Speicherpfad </w:t>
-          </w:r>
-          <w:proofErr w:type="gramStart"/>
-          <w:r>
-            <w:t>„./</w:t>
-          </w:r>
-          <w:proofErr w:type="spellStart"/>
-          <w:proofErr w:type="gramEnd"/>
           <w:r>
             <w:t>javadoc</w:t>
           </w:r>
@@ -3645,7 +3614,7 @@
           <w:pPr>
             <w:pStyle w:val="berschrift1"/>
           </w:pPr>
-          <w:bookmarkStart w:id="11" w:name="_Toc107748211"/>
+          <w:bookmarkStart w:id="11" w:name="_Toc107768563"/>
           <w:r>
             <w:lastRenderedPageBreak/>
             <w:t>Eigene Leistung</w:t>
@@ -3801,7 +3770,7 @@
           <w:pPr>
             <w:pStyle w:val="berschrift2"/>
           </w:pPr>
-          <w:bookmarkStart w:id="12" w:name="_Toc107748212"/>
+          <w:bookmarkStart w:id="12" w:name="_Toc107768564"/>
           <w:r>
             <w:t>State Maschine</w:t>
           </w:r>
@@ -3838,6 +3807,9 @@
             <w:keepNext/>
           </w:pPr>
           <w:r>
+            <w:rPr>
+              <w:noProof/>
+            </w:rPr>
             <w:drawing>
               <wp:inline distT="0" distB="0" distL="0" distR="0" wp14:anchorId="384E5DF4" wp14:editId="452B0272">
                 <wp:extent cx="5760720" cy="3580130"/>
@@ -3879,31 +3851,18 @@
           <w:pPr>
             <w:pStyle w:val="Beschriftung"/>
           </w:pPr>
-          <w:bookmarkStart w:id="13" w:name="_Toc107747633"/>
+          <w:bookmarkStart w:id="13" w:name="_Toc107768571"/>
           <w:r>
             <w:t xml:space="preserve">Abbildung </w:t>
           </w:r>
-          <w:r>
-            <w:fldChar w:fldCharType="begin"/>
-          </w:r>
-          <w:r>
-            <w:instrText xml:space="preserve"> SEQ Abbildung \* ARABIC </w:instrText>
-          </w:r>
-          <w:r>
-            <w:fldChar w:fldCharType="separate"/>
-          </w:r>
-          <w:r>
-            <w:rPr>
-              <w:noProof/>
-            </w:rPr>
-            <w:t>3</w:t>
-          </w:r>
-          <w:r>
-            <w:rPr>
-              <w:noProof/>
-            </w:rPr>
-            <w:fldChar w:fldCharType="end"/>
-          </w:r>
+          <w:fldSimple w:instr=" SEQ Abbildung \* ARABIC ">
+            <w:r>
+              <w:rPr>
+                <w:noProof/>
+              </w:rPr>
+              <w:t>3</w:t>
+            </w:r>
+          </w:fldSimple>
           <w:r>
             <w:t>: State-</w:t>
           </w:r>
@@ -4018,7 +3977,7 @@
           <w:pPr>
             <w:pStyle w:val="berschrift2"/>
           </w:pPr>
-          <w:bookmarkStart w:id="14" w:name="_Toc107748213"/>
+          <w:bookmarkStart w:id="14" w:name="_Toc107768565"/>
           <w:r>
             <w:lastRenderedPageBreak/>
             <w:t>Programmführung</w:t>
@@ -4770,7 +4729,7 @@
           <w:pPr>
             <w:pStyle w:val="berschrift2"/>
           </w:pPr>
-          <w:bookmarkStart w:id="15" w:name="_Toc107748214"/>
+          <w:bookmarkStart w:id="15" w:name="_Toc107768566"/>
           <w:r>
             <w:lastRenderedPageBreak/>
             <w:t>Music Player</w:t>
@@ -4866,31 +4825,18 @@
                                     <w:noProof/>
                                   </w:rPr>
                                 </w:pPr>
-                                <w:bookmarkStart w:id="16" w:name="_Toc107747634"/>
+                                <w:bookmarkStart w:id="16" w:name="_Toc107768572"/>
                                 <w:r>
                                   <w:t xml:space="preserve">Abbildung </w:t>
                                 </w:r>
-                                <w:r>
-                                  <w:fldChar w:fldCharType="begin"/>
-                                </w:r>
-                                <w:r>
-                                  <w:instrText xml:space="preserve"> SEQ Abbildung \* ARABIC </w:instrText>
-                                </w:r>
-                                <w:r>
-                                  <w:fldChar w:fldCharType="separate"/>
-                                </w:r>
-                                <w:r>
-                                  <w:rPr>
-                                    <w:noProof/>
-                                  </w:rPr>
-                                  <w:t>4</w:t>
-                                </w:r>
-                                <w:r>
-                                  <w:rPr>
-                                    <w:noProof/>
-                                  </w:rPr>
-                                  <w:fldChar w:fldCharType="end"/>
-                                </w:r>
+                                <w:fldSimple w:instr=" SEQ Abbildung \* ARABIC ">
+                                  <w:r>
+                                    <w:rPr>
+                                      <w:noProof/>
+                                    </w:rPr>
+                                    <w:t>4</w:t>
+                                  </w:r>
+                                </w:fldSimple>
                                 <w:r>
                                   <w:t>: Music-Player</w:t>
                                 </w:r>
@@ -4922,31 +4868,18 @@
                               <w:noProof/>
                             </w:rPr>
                           </w:pPr>
-                          <w:bookmarkStart w:id="17" w:name="_Toc107747634"/>
+                          <w:bookmarkStart w:id="17" w:name="_Toc107768572"/>
                           <w:r>
                             <w:t xml:space="preserve">Abbildung </w:t>
                           </w:r>
-                          <w:r>
-                            <w:fldChar w:fldCharType="begin"/>
-                          </w:r>
-                          <w:r>
-                            <w:instrText xml:space="preserve"> SEQ Abbildung \* ARABIC </w:instrText>
-                          </w:r>
-                          <w:r>
-                            <w:fldChar w:fldCharType="separate"/>
-                          </w:r>
-                          <w:r>
-                            <w:rPr>
-                              <w:noProof/>
-                            </w:rPr>
-                            <w:t>4</w:t>
-                          </w:r>
-                          <w:r>
-                            <w:rPr>
-                              <w:noProof/>
-                            </w:rPr>
-                            <w:fldChar w:fldCharType="end"/>
-                          </w:r>
+                          <w:fldSimple w:instr=" SEQ Abbildung \* ARABIC ">
+                            <w:r>
+                              <w:rPr>
+                                <w:noProof/>
+                              </w:rPr>
+                              <w:t>4</w:t>
+                            </w:r>
+                          </w:fldSimple>
                           <w:r>
                             <w:t>: Music-Player</w:t>
                           </w:r>
@@ -5115,11 +5048,9 @@
       <w:r>
         <w:t xml:space="preserve">Auch wird sich darum </w:t>
       </w:r>
-      <w:proofErr w:type="spellStart"/>
-      <w:r>
-        <w:t>gekomment</w:t>
-      </w:r>
-      <w:proofErr w:type="spellEnd"/>
+      <w:r>
+        <w:t>gekümmert</w:t>
+      </w:r>
       <w:r>
         <w:t xml:space="preserve">, bei einem State- Wechsel etwas zu </w:t>
       </w:r>
@@ -5138,7 +5069,7 @@
       <w:pPr>
         <w:pStyle w:val="berschrift2"/>
       </w:pPr>
-      <w:bookmarkStart w:id="18" w:name="_Toc107748215"/>
+      <w:bookmarkStart w:id="18" w:name="_Toc107768567"/>
       <w:r>
         <w:lastRenderedPageBreak/>
         <w:t>Parallel SFX-Player</w:t>
@@ -5157,13 +5088,14 @@
       <w:r>
         <w:t xml:space="preserve">Der letzte Teil meines Aufgabenbereiches war die Umsetzung eines Players, welcher </w:t>
       </w:r>
-      <w:proofErr w:type="spellStart"/>
-      <w:r>
-        <w:t>Naemsgebend</w:t>
-      </w:r>
-      <w:proofErr w:type="spellEnd"/>
-      <w:r>
-        <w:t xml:space="preserve"> so heißt, da er den gleichen Soundeffekt </w:t>
+      <w:r>
+        <w:t>Nam</w:t>
+      </w:r>
+      <w:r>
+        <w:t>en</w:t>
+      </w:r>
+      <w:r>
+        <w:t xml:space="preserve">sgebend so heißt, da er den gleichen Soundeffekt </w:t>
       </w:r>
       <w:r>
         <w:t>paralle</w:t>
@@ -5285,13 +5217,11 @@
       </w:r>
       <w:proofErr w:type="spellEnd"/>
       <w:r>
-        <w:t xml:space="preserve"> Datei, </w:t>
-      </w:r>
-      <w:proofErr w:type="spellStart"/>
-      <w:r>
-        <w:t>sowei</w:t>
-      </w:r>
-      <w:proofErr w:type="spellEnd"/>
+        <w:t xml:space="preserve"> Datei, sow</w:t>
+      </w:r>
+      <w:r>
+        <w:t>ie</w:t>
+      </w:r>
       <w:r>
         <w:t xml:space="preserve"> der Lautstärke, wobei 0.4 für 40% der </w:t>
       </w:r>
@@ -5427,7 +5357,7 @@
       </w:pPr>
       <w:bookmarkStart w:id="19" w:name="_Toc106143313"/>
       <w:bookmarkStart w:id="20" w:name="_Toc107224887"/>
-      <w:bookmarkStart w:id="21" w:name="_Toc107748216"/>
+      <w:bookmarkStart w:id="21" w:name="_Toc107768568"/>
       <w:r>
         <w:t>Erklärung</w:t>
       </w:r>
@@ -5601,7 +5531,7 @@
           <w:szCs w:val="24"/>
           <w:u w:val="single"/>
         </w:rPr>
-        <w:t>2</w:t>
+        <w:t>4</w:t>
       </w:r>
       <w:r>
         <w:rPr>
@@ -6574,6 +6504,7 @@
     <w:rsid w:val="0034594A"/>
     <w:rsid w:val="005B50F2"/>
     <w:rsid w:val="00760F50"/>
+    <w:rsid w:val="00C50B04"/>
     <w:rsid w:val="00E62C59"/>
     <w:rsid w:val="00F44695"/>
   </w:rsids>

</xml_diff>